<commit_message>
program kész plusz documentum
</commit_message>
<xml_diff>
--- a/HorváthOlivér_FitnessForge.docx
+++ b/HorváthOlivér_FitnessForge.docx
@@ -15,17 +15,8 @@
           <w:rFonts w:cs="Times New Roman"/>
           <w:szCs w:val="24"/>
         </w:rPr>
-        <w:t xml:space="preserve">Horváth Olivér Záródolgozat – </w:t>
-      </w:r>
-      <w:proofErr w:type="spellStart"/>
-      <w:r>
-        <w:rPr>
-          <w:rFonts w:cs="Times New Roman"/>
-          <w:szCs w:val="24"/>
-        </w:rPr>
-        <w:t>FitnessForge</w:t>
-      </w:r>
-      <w:proofErr w:type="spellEnd"/>
+        <w:t>Horváth Olivér Záródolgozat – FitnessForge</w:t>
+      </w:r>
     </w:p>
     <w:p>
       <w:pPr>
@@ -102,212 +93,982 @@
     <w:p/>
     <w:p>
       <w:r>
-        <w:t xml:space="preserve">Visual </w:t>
-      </w:r>
-      <w:proofErr w:type="spellStart"/>
-      <w:r>
-        <w:t>Studio</w:t>
-      </w:r>
-      <w:proofErr w:type="spellEnd"/>
-      <w:r>
-        <w:t xml:space="preserve"> 2022</w:t>
-      </w:r>
-    </w:p>
-    <w:p>
-      <w:r>
-        <w:t xml:space="preserve">A Visual </w:t>
-      </w:r>
-      <w:proofErr w:type="spellStart"/>
-      <w:r>
-        <w:t>Studio</w:t>
-      </w:r>
-      <w:proofErr w:type="spellEnd"/>
-      <w:r>
-        <w:t xml:space="preserve"> 2022 a fejlesztők egyik legkedveltebb eszköze világszerte. Számos funkciót kínál, mint például az intelligens kódkiegészítés vagy a könnyen kezelhető projekt- és fájlkezelés. Támogatja a különféle nyelveket, például a C#, C++, JavaScript vagy Python. Emellett lehetőséget biztosít a platformok közötti fejlesztésre, mint például a Windows, Android vagy iOS.</w:t>
+        <w:t>Visual Studio 2022</w:t>
+      </w:r>
+    </w:p>
+    <w:p>
+      <w:r>
+        <w:t>A Visual Studio 2022 a fejlesztők egyik legkedveltebb eszköze világszerte. Számos funkciót kínál, mint például az intelligens kódkiegészítés vagy a könnyen kezelhető projekt- és fájlkezelés. Támogatja a különféle nyelveket, például a C#, C++, JavaScript vagy Python. Emellett lehetőséget biztosít a platformok közötti fejlesztésre, mint például a Windows, Android vagy iOS.</w:t>
       </w:r>
     </w:p>
     <w:p/>
     <w:p>
       <w:r>
-        <w:t xml:space="preserve">C# és ASP.NET </w:t>
-      </w:r>
-      <w:proofErr w:type="spellStart"/>
-      <w:r>
-        <w:t>Core</w:t>
-      </w:r>
-      <w:proofErr w:type="spellEnd"/>
-      <w:r>
-        <w:t xml:space="preserve"> MVC</w:t>
-      </w:r>
-    </w:p>
-    <w:p>
-      <w:r>
-        <w:t xml:space="preserve">A C# és az ASP.NET </w:t>
-      </w:r>
-      <w:proofErr w:type="spellStart"/>
-      <w:r>
-        <w:t>Core</w:t>
-      </w:r>
-      <w:proofErr w:type="spellEnd"/>
-      <w:r>
-        <w:t xml:space="preserve"> MVC együtt egy erős és rugalmas fejlesztői környezetet alkotnak webalkalmazásokhoz. A C# lehetővé teszi a hatékony és strukturált kódolást, míg az ASP.NET </w:t>
-      </w:r>
-      <w:proofErr w:type="spellStart"/>
-      <w:r>
-        <w:t>Core</w:t>
-      </w:r>
-      <w:proofErr w:type="spellEnd"/>
-      <w:r>
-        <w:t xml:space="preserve"> MVC az MVC tervezési minta alkalmazásával segít a könnyebb alkalmazásfejlesztésben.</w:t>
+        <w:t>C# és ASP.NET Core MVC</w:t>
+      </w:r>
+    </w:p>
+    <w:p>
+      <w:r>
+        <w:t>A C# és az ASP.NET Core MVC együtt egy erős és rugalmas fejlesztői környezetet alkotnak webalkalmazásokhoz. A C# lehetővé teszi a hatékony és strukturált kódolást, míg az ASP.NET Core MVC az MVC tervezési minta alkalmazásával segít a könnyebb alkalmazásfejlesztésben.</w:t>
+      </w:r>
+      <w:r>
+        <w:t xml:space="preserve"> Ez az alapja az alkalmazásomnak, a C#-ot és az MVC struktúrát az átláthatóság és a könnyű kezelhetőség miatt választottam.</w:t>
       </w:r>
     </w:p>
     <w:p/>
     <w:p>
-      <w:proofErr w:type="spellStart"/>
       <w:r>
         <w:t>Razor</w:t>
       </w:r>
-      <w:proofErr w:type="spellEnd"/>
-    </w:p>
-    <w:p>
-      <w:r>
-        <w:t xml:space="preserve">Az ASP.NET </w:t>
-      </w:r>
-      <w:proofErr w:type="spellStart"/>
-      <w:r>
-        <w:t>Core</w:t>
-      </w:r>
-      <w:proofErr w:type="spellEnd"/>
+    </w:p>
+    <w:p>
+      <w:r>
+        <w:t>Az ASP.NET Core Razor egy olyan sablonmotor, amely segíti a dinamikus weboldalak és webalkalmazások létrehozását. Könnyen kombinálható a C# és HTML, így könnyen generálható és megjeleníthető dinamikus tartalom. A Razor használatával az egyszerűség és hatékonyság mellett lehetőség van a személyre szabott kódolásra is.</w:t>
+      </w:r>
       <w:r>
         <w:t xml:space="preserve"> </w:t>
       </w:r>
-      <w:proofErr w:type="spellStart"/>
-      <w:r>
-        <w:t>Razor</w:t>
-      </w:r>
-      <w:proofErr w:type="spellEnd"/>
-      <w:r>
-        <w:t xml:space="preserve"> egy olyan sablonmotor, amely segíti a dinamikus weboldalak és webalkalmazások létrehozását. Könnyen kombinálható a C# és HTML, így könnyen generálható és megjeleníthető dinamikus tartalom. A </w:t>
-      </w:r>
-      <w:proofErr w:type="spellStart"/>
-      <w:r>
-        <w:t>Razor</w:t>
-      </w:r>
-      <w:proofErr w:type="spellEnd"/>
-      <w:r>
-        <w:t xml:space="preserve"> használatával az egyszerűség és hatékonyság mellett lehetőség van a személyre szabott kódolásra is.</w:t>
+      <w:r>
+        <w:t>A Razor használatával az egyszerűség és hatékonyság mellett lehetőség van a személyre szabott kódolásra is. Nekem kényelmesebb volt ezt a megjelenítést válsztani mint bármi más frontend keretrendszer.</w:t>
+      </w:r>
+    </w:p>
+    <w:p>
+      <w:pPr>
+        <w:spacing w:line="259" w:lineRule="auto"/>
+        <w:jc w:val="left"/>
+      </w:pPr>
+      <w:r>
+        <w:br w:type="page"/>
+      </w:r>
+    </w:p>
+    <w:p>
+      <w:r>
+        <w:lastRenderedPageBreak/>
+        <w:t>CSS és Bootstrap</w:t>
+      </w:r>
+    </w:p>
+    <w:p>
+      <w:r>
+        <w:t>A CSS stíluslapnyelv lehetővé teszi az HTML elemek megjelenésének testre szabását, míg a Bootstrap egy előre elkészített front-end keretrendszer, amely segít gyorsan és könnyen fejleszteni reszponzív weboldalakat.</w:t>
+      </w:r>
+      <w:r>
+        <w:t xml:space="preserve"> </w:t>
+      </w:r>
+      <w:r>
+        <w:t>A programom nagyrészt Bootstrap-en alapul de tartalmaz egész sok CSS formázást is.</w:t>
       </w:r>
     </w:p>
     <w:p/>
     <w:p>
       <w:r>
-        <w:t xml:space="preserve">CSS és </w:t>
-      </w:r>
-      <w:proofErr w:type="spellStart"/>
-      <w:r>
-        <w:t>Bootstrap</w:t>
-      </w:r>
-      <w:proofErr w:type="spellEnd"/>
-    </w:p>
-    <w:p>
-      <w:r>
-        <w:t xml:space="preserve">A CSS stíluslapnyelv lehetővé teszi az HTML elemek megjelenésének testre szabását, míg a </w:t>
-      </w:r>
-      <w:proofErr w:type="spellStart"/>
-      <w:r>
-        <w:t>Bootstrap</w:t>
-      </w:r>
-      <w:proofErr w:type="spellEnd"/>
-      <w:r>
-        <w:t xml:space="preserve"> egy előre elkészített front-end keretrendszer, amely segít gyorsan és könnyen fejleszteni reszponzív weboldalakat.</w:t>
+        <w:t>JavaScript</w:t>
+      </w:r>
+      <w:r>
+        <w:t xml:space="preserve"> és jQuery</w:t>
+      </w:r>
+    </w:p>
+    <w:p>
+      <w:r>
+        <w:t>A JavaScript segítségével adhatsz hozzá interaktivitást és dinamikusságot az oldalakhoz. Különféle funkciókat valósíthatsz meg, mint például űrlapellenőrzés vagy animációk.</w:t>
+      </w:r>
+      <w:r>
+        <w:t xml:space="preserve"> </w:t>
+      </w:r>
+      <w:r>
+        <w:t>Dinamikus elemeknél és AJAX-al való dinamikus keresésnél használtam.</w:t>
+      </w:r>
+      <w:r>
+        <w:t xml:space="preserve"> </w:t>
+      </w:r>
+      <w:r>
+        <w:t>A jQuery egy könnyűsúlyú JavaScript könyvtár, amely lehetővé teszi az HTML dokumentumok manipulálását és különféle interaktív elemek hozzáadását.</w:t>
       </w:r>
     </w:p>
     <w:p/>
     <w:p>
       <w:r>
-        <w:t>JavaScript</w:t>
-      </w:r>
-    </w:p>
-    <w:p>
+        <w:t>Chart.js</w:t>
+      </w:r>
+    </w:p>
+    <w:p>
+      <w:r>
+        <w:t>A Chart.js egy ingyenes JavaScript könyvtár, amely segít könnyen és rugalmasan létrehozni különféle típusú diagramokat és grafikonokat weboldalakon.</w:t>
+      </w:r>
+      <w:r>
+        <w:t xml:space="preserve"> </w:t>
+      </w:r>
+      <w:r>
+        <w:t>2 kördiagram-nál használtam könnyű kezelhetősége miatt.</w:t>
+      </w:r>
+    </w:p>
+    <w:p/>
+    <w:p>
+      <w:r>
+        <w:t>Python</w:t>
+      </w:r>
+    </w:p>
+    <w:p>
+      <w:r>
+        <w:t>A Python sokoldalú programozási nyelv, amely széles körben használható különféle területeken. Könnyen tanulható és olvasható szintaxisa miatt ideális választás mind kezdők, mind tapasztalt fejlesztők számára.</w:t>
+      </w:r>
+      <w:r>
+        <w:t xml:space="preserve"> </w:t>
+      </w:r>
+      <w:r>
+        <w:t>A projectemben egy külön alkalmazást hoztam létre ami Python segítségével küldd API kéréseket amiknek az eredményét az adatbàzisomba küldi.</w:t>
+      </w:r>
+    </w:p>
+    <w:p/>
+    <w:p>
+      <w:r>
+        <w:t>MySQL</w:t>
+      </w:r>
+    </w:p>
+    <w:p>
+      <w:r>
+        <w:t>A MySQL egy megbízható relációs adatbázis-kezelő rendszer, amelyet sokan alkalmaznak a szoftverfejlesztés és a webalkalmazások háttértárolójaként. Összességében egy erős eszköz az adatok tárolásához és kezeléséhez.</w:t>
+      </w:r>
+    </w:p>
+    <w:p>
+      <w:pPr>
+        <w:pStyle w:val="Cmsor2"/>
+      </w:pPr>
       <w:r>
         <w:lastRenderedPageBreak/>
-        <w:t xml:space="preserve">A JavaScript segítségével adhatsz hozzá interaktivitást és </w:t>
-      </w:r>
-      <w:proofErr w:type="spellStart"/>
-      <w:r>
-        <w:t>dinamikusságot</w:t>
-      </w:r>
-      <w:proofErr w:type="spellEnd"/>
-      <w:r>
-        <w:t xml:space="preserve"> az oldalakhoz. Különféle funkciókat valósíthatsz meg, mint például űrlapellenőrzés vagy animációk.</w:t>
+        <w:t>2.2 Adatszerkezet</w:t>
+      </w:r>
+    </w:p>
+    <w:p>
+      <w:pPr>
+        <w:pStyle w:val="Cmsor3"/>
+      </w:pPr>
+      <w:r>
+        <w:t>2.2.1 Az egész adatbázis</w:t>
+      </w:r>
+    </w:p>
+    <w:p>
+      <w:r>
+        <w:t>27 tábla</w:t>
+      </w:r>
+    </w:p>
+    <w:p>
+      <w:r>
+        <w:rPr>
+          <w:noProof/>
+        </w:rPr>
+        <w:drawing>
+          <wp:inline distT="0" distB="0" distL="0" distR="0" wp14:anchorId="6BBE7045" wp14:editId="10C83DB7">
+            <wp:extent cx="5760720" cy="3318510"/>
+            <wp:effectExtent l="0" t="0" r="0" b="0"/>
+            <wp:docPr id="1538848018" name="Kép 1" descr="A képen szöveg, képernyőkép, Párhuzamos, diagram látható&#10;&#10;Automatikusan generált leírás"/>
+            <wp:cNvGraphicFramePr>
+              <a:graphicFrameLocks xmlns:a="http://schemas.openxmlformats.org/drawingml/2006/main" noChangeAspect="1"/>
+            </wp:cNvGraphicFramePr>
+            <a:graphic xmlns:a="http://schemas.openxmlformats.org/drawingml/2006/main">
+              <a:graphicData uri="http://schemas.openxmlformats.org/drawingml/2006/picture">
+                <pic:pic xmlns:pic="http://schemas.openxmlformats.org/drawingml/2006/picture">
+                  <pic:nvPicPr>
+                    <pic:cNvPr id="1538848018" name="Kép 1" descr="A képen szöveg, képernyőkép, Párhuzamos, diagram látható&#10;&#10;Automatikusan generált leírás"/>
+                    <pic:cNvPicPr/>
+                  </pic:nvPicPr>
+                  <pic:blipFill>
+                    <a:blip r:embed="rId8" cstate="print">
+                      <a:extLst>
+                        <a:ext uri="{28A0092B-C50C-407E-A947-70E740481C1C}">
+                          <a14:useLocalDpi xmlns:a14="http://schemas.microsoft.com/office/drawing/2010/main" val="0"/>
+                        </a:ext>
+                      </a:extLst>
+                    </a:blip>
+                    <a:stretch>
+                      <a:fillRect/>
+                    </a:stretch>
+                  </pic:blipFill>
+                  <pic:spPr>
+                    <a:xfrm>
+                      <a:off x="0" y="0"/>
+                      <a:ext cx="5760720" cy="3380509"/>
+                    </a:xfrm>
+                    <a:prstGeom prst="rect">
+                      <a:avLst/>
+                    </a:prstGeom>
+                  </pic:spPr>
+                </pic:pic>
+              </a:graphicData>
+            </a:graphic>
+          </wp:inline>
+        </w:drawing>
+      </w:r>
+    </w:p>
+    <w:p>
+      <w:r>
+        <w:t>9 tábla az étkezzéssel kapcsolatos</w:t>
+      </w:r>
+    </w:p>
+    <w:p>
+      <w:r>
+        <w:t>9 tábla az edzéssel kapcsolatos</w:t>
+      </w:r>
+    </w:p>
+    <w:p>
+      <w:r>
+        <w:t>7 az Identity által generált</w:t>
+      </w:r>
+    </w:p>
+    <w:p>
+      <w:pPr>
+        <w:spacing w:line="259" w:lineRule="auto"/>
+        <w:jc w:val="left"/>
+      </w:pPr>
+      <w:r>
+        <w:br w:type="page"/>
+      </w:r>
+    </w:p>
+    <w:p>
+      <w:pPr>
+        <w:pStyle w:val="Cmsor3"/>
+      </w:pPr>
+      <w:r>
+        <w:lastRenderedPageBreak/>
+        <w:t xml:space="preserve">2.2.2 </w:t>
+      </w:r>
+      <w:r>
+        <w:t>Étkezéssel kapcsolatos táblák</w:t>
+      </w:r>
+    </w:p>
+    <w:p>
+      <w:r>
+        <w:rPr>
+          <w:noProof/>
+        </w:rPr>
+        <w:drawing>
+          <wp:inline distT="0" distB="0" distL="0" distR="0" wp14:anchorId="59E6CD5A" wp14:editId="0197F657">
+            <wp:extent cx="5760720" cy="4572000"/>
+            <wp:effectExtent l="0" t="0" r="0" b="8890"/>
+            <wp:docPr id="667224007" name="Kép 2" descr="A képen szöveg, képernyőkép, Betűtípus, diagram látható&#10;&#10;Automatikusan generált leírás"/>
+            <wp:cNvGraphicFramePr>
+              <a:graphicFrameLocks xmlns:a="http://schemas.openxmlformats.org/drawingml/2006/main" noChangeAspect="1"/>
+            </wp:cNvGraphicFramePr>
+            <a:graphic xmlns:a="http://schemas.openxmlformats.org/drawingml/2006/main">
+              <a:graphicData uri="http://schemas.openxmlformats.org/drawingml/2006/picture">
+                <pic:pic xmlns:pic="http://schemas.openxmlformats.org/drawingml/2006/picture">
+                  <pic:nvPicPr>
+                    <pic:cNvPr id="667224007" name="Kép 2" descr="A képen szöveg, képernyőkép, Betűtípus, diagram látható&#10;&#10;Automatikusan generált leírás"/>
+                    <pic:cNvPicPr/>
+                  </pic:nvPicPr>
+                  <pic:blipFill>
+                    <a:blip r:embed="rId9">
+                      <a:extLst>
+                        <a:ext uri="{28A0092B-C50C-407E-A947-70E740481C1C}">
+                          <a14:useLocalDpi xmlns:a14="http://schemas.microsoft.com/office/drawing/2010/main" val="0"/>
+                        </a:ext>
+                      </a:extLst>
+                    </a:blip>
+                    <a:stretch>
+                      <a:fillRect/>
+                    </a:stretch>
+                  </pic:blipFill>
+                  <pic:spPr>
+                    <a:xfrm>
+                      <a:off x="0" y="0"/>
+                      <a:ext cx="5760720" cy="4572000"/>
+                    </a:xfrm>
+                    <a:prstGeom prst="rect">
+                      <a:avLst/>
+                    </a:prstGeom>
+                  </pic:spPr>
+                </pic:pic>
+              </a:graphicData>
+            </a:graphic>
+          </wp:inline>
+        </w:drawing>
+      </w:r>
+    </w:p>
+    <w:p>
+      <w:pPr>
+        <w:spacing w:line="259" w:lineRule="auto"/>
+        <w:jc w:val="left"/>
+      </w:pPr>
+      <w:r>
+        <w:br w:type="page"/>
+      </w:r>
+    </w:p>
+    <w:p>
+      <w:pPr>
+        <w:pStyle w:val="Cmsor3"/>
+      </w:pPr>
+      <w:r>
+        <w:lastRenderedPageBreak/>
+        <w:t>2.2.3 Edzéssel kapcsolatos táblák</w:t>
+      </w:r>
+    </w:p>
+    <w:p>
+      <w:r>
+        <w:rPr>
+          <w:noProof/>
+        </w:rPr>
+        <w:drawing>
+          <wp:inline distT="0" distB="0" distL="0" distR="0" wp14:anchorId="124571D5" wp14:editId="14DEEF93">
+            <wp:extent cx="5760720" cy="4862830"/>
+            <wp:effectExtent l="0" t="0" r="0" b="0"/>
+            <wp:docPr id="1264502067" name="Kép 4" descr="A képen szöveg, képernyőkép, Betűtípus, diagram látható&#10;&#10;Automatikusan generált leírás"/>
+            <wp:cNvGraphicFramePr>
+              <a:graphicFrameLocks xmlns:a="http://schemas.openxmlformats.org/drawingml/2006/main" noChangeAspect="1"/>
+            </wp:cNvGraphicFramePr>
+            <a:graphic xmlns:a="http://schemas.openxmlformats.org/drawingml/2006/main">
+              <a:graphicData uri="http://schemas.openxmlformats.org/drawingml/2006/picture">
+                <pic:pic xmlns:pic="http://schemas.openxmlformats.org/drawingml/2006/picture">
+                  <pic:nvPicPr>
+                    <pic:cNvPr id="1264502067" name="Kép 4" descr="A képen szöveg, képernyőkép, Betűtípus, diagram látható&#10;&#10;Automatikusan generált leírás"/>
+                    <pic:cNvPicPr/>
+                  </pic:nvPicPr>
+                  <pic:blipFill>
+                    <a:blip r:embed="rId10">
+                      <a:extLst>
+                        <a:ext uri="{28A0092B-C50C-407E-A947-70E740481C1C}">
+                          <a14:useLocalDpi xmlns:a14="http://schemas.microsoft.com/office/drawing/2010/main" val="0"/>
+                        </a:ext>
+                      </a:extLst>
+                    </a:blip>
+                    <a:stretch>
+                      <a:fillRect/>
+                    </a:stretch>
+                  </pic:blipFill>
+                  <pic:spPr>
+                    <a:xfrm>
+                      <a:off x="0" y="0"/>
+                      <a:ext cx="5760720" cy="4862830"/>
+                    </a:xfrm>
+                    <a:prstGeom prst="rect">
+                      <a:avLst/>
+                    </a:prstGeom>
+                  </pic:spPr>
+                </pic:pic>
+              </a:graphicData>
+            </a:graphic>
+          </wp:inline>
+        </w:drawing>
+      </w:r>
+    </w:p>
+    <w:p>
+      <w:pPr>
+        <w:spacing w:line="259" w:lineRule="auto"/>
+        <w:jc w:val="left"/>
+        <w:rPr>
+          <w:rFonts w:asciiTheme="majorHAnsi" w:eastAsiaTheme="majorEastAsia" w:hAnsiTheme="majorHAnsi" w:cstheme="majorBidi"/>
+          <w:color w:val="1F3763" w:themeColor="accent1" w:themeShade="7F"/>
+          <w:szCs w:val="24"/>
+        </w:rPr>
+      </w:pPr>
+      <w:r>
+        <w:br w:type="page"/>
+      </w:r>
+    </w:p>
+    <w:p>
+      <w:pPr>
+        <w:pStyle w:val="Cmsor3"/>
+      </w:pPr>
+      <w:r>
+        <w:lastRenderedPageBreak/>
+        <w:t>2.2.4 Fontosabb táblák</w:t>
+      </w:r>
+    </w:p>
+    <w:p>
+      <w:r>
+        <w:t>AspNetUsers</w:t>
+      </w:r>
+    </w:p>
+    <w:p>
+      <w:r>
+        <w:rPr>
+          <w:noProof/>
+        </w:rPr>
+        <w:drawing>
+          <wp:anchor distT="0" distB="0" distL="114300" distR="114300" simplePos="0" relativeHeight="251658240" behindDoc="1" locked="0" layoutInCell="1" allowOverlap="1" wp14:anchorId="2B9F6269" wp14:editId="1BE5570D">
+            <wp:simplePos x="0" y="0"/>
+            <wp:positionH relativeFrom="column">
+              <wp:posOffset>3810</wp:posOffset>
+            </wp:positionH>
+            <wp:positionV relativeFrom="paragraph">
+              <wp:posOffset>5080</wp:posOffset>
+            </wp:positionV>
+            <wp:extent cx="1933575" cy="5277485"/>
+            <wp:effectExtent l="0" t="0" r="9525" b="0"/>
+            <wp:wrapTight wrapText="bothSides">
+              <wp:wrapPolygon edited="0">
+                <wp:start x="0" y="0"/>
+                <wp:lineTo x="0" y="21519"/>
+                <wp:lineTo x="21494" y="21519"/>
+                <wp:lineTo x="21494" y="0"/>
+                <wp:lineTo x="0" y="0"/>
+              </wp:wrapPolygon>
+            </wp:wrapTight>
+            <wp:docPr id="1061961579" name="Kép 5" descr="A képen szöveg, képernyőkép, szám, Betűtípus látható&#10;&#10;Automatikusan generált leírás"/>
+            <wp:cNvGraphicFramePr>
+              <a:graphicFrameLocks xmlns:a="http://schemas.openxmlformats.org/drawingml/2006/main" noChangeAspect="1"/>
+            </wp:cNvGraphicFramePr>
+            <a:graphic xmlns:a="http://schemas.openxmlformats.org/drawingml/2006/main">
+              <a:graphicData uri="http://schemas.openxmlformats.org/drawingml/2006/picture">
+                <pic:pic xmlns:pic="http://schemas.openxmlformats.org/drawingml/2006/picture">
+                  <pic:nvPicPr>
+                    <pic:cNvPr id="1061961579" name="Kép 5" descr="A képen szöveg, képernyőkép, szám, Betűtípus látható&#10;&#10;Automatikusan generált leírás"/>
+                    <pic:cNvPicPr/>
+                  </pic:nvPicPr>
+                  <pic:blipFill>
+                    <a:blip r:embed="rId11">
+                      <a:extLst>
+                        <a:ext uri="{28A0092B-C50C-407E-A947-70E740481C1C}">
+                          <a14:useLocalDpi xmlns:a14="http://schemas.microsoft.com/office/drawing/2010/main" val="0"/>
+                        </a:ext>
+                      </a:extLst>
+                    </a:blip>
+                    <a:stretch>
+                      <a:fillRect/>
+                    </a:stretch>
+                  </pic:blipFill>
+                  <pic:spPr>
+                    <a:xfrm>
+                      <a:off x="0" y="0"/>
+                      <a:ext cx="1933575" cy="5277485"/>
+                    </a:xfrm>
+                    <a:prstGeom prst="rect">
+                      <a:avLst/>
+                    </a:prstGeom>
+                  </pic:spPr>
+                </pic:pic>
+              </a:graphicData>
+            </a:graphic>
+          </wp:anchor>
+        </w:drawing>
+      </w:r>
+      <w:r>
+        <w:t>Napi kalóriához használt táblák:</w:t>
+      </w:r>
+    </w:p>
+    <w:p>
+      <w:r>
+        <w:t>Születési dátum</w:t>
+      </w:r>
+    </w:p>
+    <w:p>
+      <w:r>
+        <w:t>Nem</w:t>
+      </w:r>
+    </w:p>
+    <w:p>
+      <w:r>
+        <w:t>Súly</w:t>
+      </w:r>
+    </w:p>
+    <w:p>
+      <w:r>
+        <w:t>Magasság</w:t>
+      </w:r>
+    </w:p>
+    <w:p>
+      <w:r>
+        <w:t>Cél súly</w:t>
+      </w:r>
+    </w:p>
+    <w:p>
+      <w:r>
+        <w:t>Heti cél súly</w:t>
+      </w:r>
+    </w:p>
+    <w:p>
+      <w:r>
+        <w:t xml:space="preserve">AktivitásId </w:t>
+      </w:r>
+      <w:r>
+        <w:sym w:font="Wingdings" w:char="F0E0"/>
+      </w:r>
+      <w:r>
+        <w:t xml:space="preserve">Idegen kulcs az Aktivitási szint táblához </w:t>
+      </w:r>
+    </w:p>
+    <w:p>
+      <w:r>
+        <w:t xml:space="preserve">NutirentId </w:t>
+      </w:r>
+      <w:r>
+        <w:sym w:font="Wingdings" w:char="F0E0"/>
+      </w:r>
+      <w:r>
+        <w:t>Idegen kulcs a Tápanyag táblához</w:t>
       </w:r>
     </w:p>
     <w:p/>
-    <w:p>
-      <w:r>
-        <w:t>Chart.js</w:t>
-      </w:r>
-    </w:p>
-    <w:p>
-      <w:r>
-        <w:t>A Chart.js egy ingyenes JavaScript könyvtár, amely segít könnyen és rugalmasan létrehozni különféle típusú diagramokat és grafikonokat weboldalakon.</w:t>
-      </w:r>
-    </w:p>
     <w:p/>
-    <w:p>
-      <w:proofErr w:type="spellStart"/>
-      <w:r>
-        <w:t>jQuery</w:t>
-      </w:r>
-      <w:proofErr w:type="spellEnd"/>
-    </w:p>
-    <w:p>
-      <w:r>
-        <w:t xml:space="preserve">A </w:t>
-      </w:r>
-      <w:proofErr w:type="spellStart"/>
-      <w:r>
-        <w:t>jQuery</w:t>
-      </w:r>
-      <w:proofErr w:type="spellEnd"/>
-      <w:r>
-        <w:t xml:space="preserve"> egy könnyűsúlyú JavaScript könyvtár, amely lehetővé teszi az HTML dokumentumok manipulálását és különféle interaktív elemek hozzáadását.</w:t>
-      </w:r>
-    </w:p>
     <w:p/>
-    <w:p>
-      <w:r>
-        <w:t>Python</w:t>
-      </w:r>
-    </w:p>
-    <w:p>
-      <w:r>
-        <w:t>A Python sokoldalú programozási nyelv, amely széles körben használható különféle területeken. Könnyen tanulható és olvasható szintaxisa miatt ideális választás mind kezdők, mind tapasztalt fejlesztők számára.</w:t>
-      </w:r>
-    </w:p>
     <w:p/>
-    <w:p>
-      <w:proofErr w:type="spellStart"/>
-      <w:r>
-        <w:t>MySQL</w:t>
-      </w:r>
-      <w:proofErr w:type="spellEnd"/>
-    </w:p>
-    <w:p>
-      <w:r>
-        <w:t xml:space="preserve">A </w:t>
-      </w:r>
-      <w:proofErr w:type="spellStart"/>
-      <w:r>
-        <w:t>MySQL</w:t>
-      </w:r>
-      <w:proofErr w:type="spellEnd"/>
-      <w:r>
-        <w:t xml:space="preserve"> egy megbízható relációs adatbázis-kezelő rendszer, amelyet sokan alkalmaznak a szoftverfejlesztés és a webalkalmazások háttértárolójaként. Összességében egy erős eszköz az adatok tárolásához és kezeléséhez.</w:t>
-      </w:r>
-    </w:p>
+    <w:p/>
+    <w:p/>
+    <w:p/>
+    <w:p/>
+    <w:p/>
+    <w:p/>
+    <w:p>
+      <w:pPr>
+        <w:spacing w:line="259" w:lineRule="auto"/>
+        <w:jc w:val="left"/>
+      </w:pPr>
+      <w:r>
+        <w:br w:type="page"/>
+      </w:r>
+    </w:p>
+    <w:p>
+      <w:r>
+        <w:lastRenderedPageBreak/>
+        <w:t>Meal</w:t>
+      </w:r>
+      <w:r>
+        <w:t xml:space="preserve"> (Kapcsoló tábla)</w:t>
+      </w:r>
+    </w:p>
+    <w:p>
+      <w:r>
+        <w:rPr>
+          <w:noProof/>
+        </w:rPr>
+        <w:drawing>
+          <wp:anchor distT="0" distB="0" distL="114300" distR="114300" simplePos="0" relativeHeight="251659264" behindDoc="1" locked="0" layoutInCell="1" allowOverlap="1" wp14:anchorId="12835442" wp14:editId="72ADD957">
+            <wp:simplePos x="0" y="0"/>
+            <wp:positionH relativeFrom="column">
+              <wp:posOffset>3810</wp:posOffset>
+            </wp:positionH>
+            <wp:positionV relativeFrom="paragraph">
+              <wp:posOffset>3175</wp:posOffset>
+            </wp:positionV>
+            <wp:extent cx="1009650" cy="1543050"/>
+            <wp:effectExtent l="0" t="0" r="0" b="0"/>
+            <wp:wrapTight wrapText="bothSides">
+              <wp:wrapPolygon edited="0">
+                <wp:start x="0" y="0"/>
+                <wp:lineTo x="0" y="21333"/>
+                <wp:lineTo x="21192" y="21333"/>
+                <wp:lineTo x="21192" y="0"/>
+                <wp:lineTo x="0" y="0"/>
+              </wp:wrapPolygon>
+            </wp:wrapTight>
+            <wp:docPr id="1322889471" name="Kép 6" descr="A képen szöveg, képernyőkép, Betűtípus, szám látható&#10;&#10;Automatikusan generált leírás"/>
+            <wp:cNvGraphicFramePr>
+              <a:graphicFrameLocks xmlns:a="http://schemas.openxmlformats.org/drawingml/2006/main" noChangeAspect="1"/>
+            </wp:cNvGraphicFramePr>
+            <a:graphic xmlns:a="http://schemas.openxmlformats.org/drawingml/2006/main">
+              <a:graphicData uri="http://schemas.openxmlformats.org/drawingml/2006/picture">
+                <pic:pic xmlns:pic="http://schemas.openxmlformats.org/drawingml/2006/picture">
+                  <pic:nvPicPr>
+                    <pic:cNvPr id="1322889471" name="Kép 6" descr="A képen szöveg, képernyőkép, Betűtípus, szám látható&#10;&#10;Automatikusan generált leírás"/>
+                    <pic:cNvPicPr/>
+                  </pic:nvPicPr>
+                  <pic:blipFill>
+                    <a:blip r:embed="rId12">
+                      <a:extLst>
+                        <a:ext uri="{28A0092B-C50C-407E-A947-70E740481C1C}">
+                          <a14:useLocalDpi xmlns:a14="http://schemas.microsoft.com/office/drawing/2010/main" val="0"/>
+                        </a:ext>
+                      </a:extLst>
+                    </a:blip>
+                    <a:stretch>
+                      <a:fillRect/>
+                    </a:stretch>
+                  </pic:blipFill>
+                  <pic:spPr>
+                    <a:xfrm>
+                      <a:off x="0" y="0"/>
+                      <a:ext cx="1009650" cy="1543050"/>
+                    </a:xfrm>
+                    <a:prstGeom prst="rect">
+                      <a:avLst/>
+                    </a:prstGeom>
+                  </pic:spPr>
+                </pic:pic>
+              </a:graphicData>
+            </a:graphic>
+          </wp:anchor>
+        </w:drawing>
+      </w:r>
+      <w:r>
+        <w:t>Étkezés típus megadja hogy az 5 étkezés közül melyikhez tartozik</w:t>
+      </w:r>
+    </w:p>
+    <w:p>
+      <w:r>
+        <w:t>Az étet azonosító megadja hogy melyik étel tartozik ide</w:t>
+      </w:r>
+    </w:p>
+    <w:p>
+      <w:r>
+        <w:t>És az Bevitel azonosító megadja hogy melyik Felhasználó mai beviteléhez tartozik</w:t>
+      </w:r>
+    </w:p>
+    <w:p/>
+    <w:p>
+      <w:r>
+        <w:t>Product</w:t>
+      </w:r>
+    </w:p>
+    <w:p>
+      <w:r>
+        <w:rPr>
+          <w:noProof/>
+        </w:rPr>
+        <w:drawing>
+          <wp:anchor distT="0" distB="0" distL="114300" distR="114300" simplePos="0" relativeHeight="251660288" behindDoc="1" locked="0" layoutInCell="1" allowOverlap="1" wp14:anchorId="5B75A92E" wp14:editId="7D78C223">
+            <wp:simplePos x="0" y="0"/>
+            <wp:positionH relativeFrom="column">
+              <wp:posOffset>4214</wp:posOffset>
+            </wp:positionH>
+            <wp:positionV relativeFrom="paragraph">
+              <wp:posOffset>-3752</wp:posOffset>
+            </wp:positionV>
+            <wp:extent cx="1352739" cy="3419952"/>
+            <wp:effectExtent l="0" t="0" r="0" b="0"/>
+            <wp:wrapTight wrapText="bothSides">
+              <wp:wrapPolygon edited="0">
+                <wp:start x="0" y="0"/>
+                <wp:lineTo x="0" y="21419"/>
+                <wp:lineTo x="21296" y="21419"/>
+                <wp:lineTo x="21296" y="0"/>
+                <wp:lineTo x="0" y="0"/>
+              </wp:wrapPolygon>
+            </wp:wrapTight>
+            <wp:docPr id="1997122179" name="Kép 7" descr="A képen szöveg, képernyőkép, Betűtípus, szám látható&#10;&#10;Automatikusan generált leírás"/>
+            <wp:cNvGraphicFramePr>
+              <a:graphicFrameLocks xmlns:a="http://schemas.openxmlformats.org/drawingml/2006/main" noChangeAspect="1"/>
+            </wp:cNvGraphicFramePr>
+            <a:graphic xmlns:a="http://schemas.openxmlformats.org/drawingml/2006/main">
+              <a:graphicData uri="http://schemas.openxmlformats.org/drawingml/2006/picture">
+                <pic:pic xmlns:pic="http://schemas.openxmlformats.org/drawingml/2006/picture">
+                  <pic:nvPicPr>
+                    <pic:cNvPr id="1997122179" name="Kép 7" descr="A képen szöveg, képernyőkép, Betűtípus, szám látható&#10;&#10;Automatikusan generált leírás"/>
+                    <pic:cNvPicPr/>
+                  </pic:nvPicPr>
+                  <pic:blipFill>
+                    <a:blip r:embed="rId13">
+                      <a:extLst>
+                        <a:ext uri="{28A0092B-C50C-407E-A947-70E740481C1C}">
+                          <a14:useLocalDpi xmlns:a14="http://schemas.microsoft.com/office/drawing/2010/main" val="0"/>
+                        </a:ext>
+                      </a:extLst>
+                    </a:blip>
+                    <a:stretch>
+                      <a:fillRect/>
+                    </a:stretch>
+                  </pic:blipFill>
+                  <pic:spPr>
+                    <a:xfrm>
+                      <a:off x="0" y="0"/>
+                      <a:ext cx="1352739" cy="3419952"/>
+                    </a:xfrm>
+                    <a:prstGeom prst="rect">
+                      <a:avLst/>
+                    </a:prstGeom>
+                  </pic:spPr>
+                </pic:pic>
+              </a:graphicData>
+            </a:graphic>
+          </wp:anchor>
+        </w:drawing>
+      </w:r>
+      <w:r>
+        <w:t>A termék összes fontos adatát tárolom</w:t>
+      </w:r>
+    </w:p>
+    <w:p>
+      <w:pPr>
+        <w:spacing w:line="259" w:lineRule="auto"/>
+        <w:jc w:val="left"/>
+      </w:pPr>
+      <w:r>
+        <w:t>A Mértékegység azonosító megadja a termék mértékegységét</w:t>
+      </w:r>
+    </w:p>
+    <w:p>
+      <w:pPr>
+        <w:spacing w:line="259" w:lineRule="auto"/>
+        <w:jc w:val="left"/>
+      </w:pPr>
+      <w:r>
+        <w:t xml:space="preserve">A ProductStatus oszlop eltárolja hogy a termék jóvá van e hagyva </w:t>
+      </w:r>
+    </w:p>
+    <w:p>
+      <w:pPr>
+        <w:spacing w:line="259" w:lineRule="auto"/>
+        <w:jc w:val="left"/>
+      </w:pPr>
+      <w:r>
+        <w:t>vagy nem</w:t>
+      </w:r>
+    </w:p>
+    <w:p>
+      <w:pPr>
+        <w:spacing w:line="259" w:lineRule="auto"/>
+        <w:jc w:val="left"/>
+      </w:pPr>
+    </w:p>
+    <w:p>
+      <w:pPr>
+        <w:spacing w:line="259" w:lineRule="auto"/>
+        <w:jc w:val="left"/>
+      </w:pPr>
+    </w:p>
+    <w:p>
+      <w:pPr>
+        <w:spacing w:line="259" w:lineRule="auto"/>
+        <w:jc w:val="left"/>
+      </w:pPr>
+    </w:p>
+    <w:p>
+      <w:pPr>
+        <w:spacing w:line="259" w:lineRule="auto"/>
+        <w:jc w:val="left"/>
+      </w:pPr>
+    </w:p>
+    <w:p>
+      <w:pPr>
+        <w:spacing w:line="259" w:lineRule="auto"/>
+        <w:jc w:val="left"/>
+      </w:pPr>
+    </w:p>
+    <w:p>
+      <w:pPr>
+        <w:spacing w:line="259" w:lineRule="auto"/>
+        <w:jc w:val="left"/>
+      </w:pPr>
+    </w:p>
+    <w:p>
+      <w:pPr>
+        <w:spacing w:line="259" w:lineRule="auto"/>
+        <w:jc w:val="left"/>
+      </w:pPr>
+    </w:p>
+    <w:p>
+      <w:pPr>
+        <w:spacing w:line="259" w:lineRule="auto"/>
+        <w:jc w:val="left"/>
+      </w:pPr>
+    </w:p>
+    <w:p>
+      <w:pPr>
+        <w:spacing w:line="259" w:lineRule="auto"/>
+        <w:jc w:val="left"/>
+      </w:pPr>
+      <w:r>
+        <w:t>Food</w:t>
+      </w:r>
+    </w:p>
+    <w:p>
+      <w:pPr>
+        <w:spacing w:line="259" w:lineRule="auto"/>
+        <w:jc w:val="left"/>
+      </w:pPr>
+      <w:r>
+        <w:rPr>
+          <w:noProof/>
+        </w:rPr>
+        <w:drawing>
+          <wp:anchor distT="0" distB="0" distL="114300" distR="114300" simplePos="0" relativeHeight="251661312" behindDoc="1" locked="0" layoutInCell="1" allowOverlap="1" wp14:anchorId="3AC2E5C0" wp14:editId="2EA2683F">
+            <wp:simplePos x="0" y="0"/>
+            <wp:positionH relativeFrom="column">
+              <wp:posOffset>4214</wp:posOffset>
+            </wp:positionH>
+            <wp:positionV relativeFrom="paragraph">
+              <wp:posOffset>-1905</wp:posOffset>
+            </wp:positionV>
+            <wp:extent cx="1257475" cy="1524213"/>
+            <wp:effectExtent l="0" t="0" r="0" b="0"/>
+            <wp:wrapTight wrapText="bothSides">
+              <wp:wrapPolygon edited="0">
+                <wp:start x="0" y="0"/>
+                <wp:lineTo x="0" y="21330"/>
+                <wp:lineTo x="21273" y="21330"/>
+                <wp:lineTo x="21273" y="0"/>
+                <wp:lineTo x="0" y="0"/>
+              </wp:wrapPolygon>
+            </wp:wrapTight>
+            <wp:docPr id="642417605" name="Kép 8" descr="A képen szöveg, képernyőkép, Betűtípus, szám látható&#10;&#10;Automatikusan generált leírás"/>
+            <wp:cNvGraphicFramePr>
+              <a:graphicFrameLocks xmlns:a="http://schemas.openxmlformats.org/drawingml/2006/main" noChangeAspect="1"/>
+            </wp:cNvGraphicFramePr>
+            <a:graphic xmlns:a="http://schemas.openxmlformats.org/drawingml/2006/main">
+              <a:graphicData uri="http://schemas.openxmlformats.org/drawingml/2006/picture">
+                <pic:pic xmlns:pic="http://schemas.openxmlformats.org/drawingml/2006/picture">
+                  <pic:nvPicPr>
+                    <pic:cNvPr id="642417605" name="Kép 8" descr="A képen szöveg, képernyőkép, Betűtípus, szám látható&#10;&#10;Automatikusan generált leírás"/>
+                    <pic:cNvPicPr/>
+                  </pic:nvPicPr>
+                  <pic:blipFill>
+                    <a:blip r:embed="rId14">
+                      <a:extLst>
+                        <a:ext uri="{28A0092B-C50C-407E-A947-70E740481C1C}">
+                          <a14:useLocalDpi xmlns:a14="http://schemas.microsoft.com/office/drawing/2010/main" val="0"/>
+                        </a:ext>
+                      </a:extLst>
+                    </a:blip>
+                    <a:stretch>
+                      <a:fillRect/>
+                    </a:stretch>
+                  </pic:blipFill>
+                  <pic:spPr>
+                    <a:xfrm>
+                      <a:off x="0" y="0"/>
+                      <a:ext cx="1257475" cy="1524213"/>
+                    </a:xfrm>
+                    <a:prstGeom prst="rect">
+                      <a:avLst/>
+                    </a:prstGeom>
+                  </pic:spPr>
+                </pic:pic>
+              </a:graphicData>
+            </a:graphic>
+          </wp:anchor>
+        </w:drawing>
+      </w:r>
+    </w:p>
+    <w:p>
+      <w:pPr>
+        <w:spacing w:line="259" w:lineRule="auto"/>
+        <w:jc w:val="left"/>
+      </w:pPr>
+      <w:r>
+        <w:br w:type="page"/>
+      </w:r>
+    </w:p>
+    <w:p>
+      <w:pPr>
+        <w:spacing w:line="259" w:lineRule="auto"/>
+        <w:jc w:val="left"/>
+      </w:pPr>
+      <w:r>
+        <w:lastRenderedPageBreak/>
+        <w:t>Exercise</w:t>
+      </w:r>
+    </w:p>
+    <w:p>
+      <w:pPr>
+        <w:spacing w:line="259" w:lineRule="auto"/>
+        <w:jc w:val="left"/>
+      </w:pPr>
+      <w:r>
+        <w:rPr>
+          <w:noProof/>
+        </w:rPr>
+        <w:drawing>
+          <wp:inline distT="0" distB="0" distL="0" distR="0" wp14:anchorId="4A1E5F7D" wp14:editId="612D498A">
+            <wp:extent cx="1314633" cy="1295581"/>
+            <wp:effectExtent l="0" t="0" r="0" b="0"/>
+            <wp:docPr id="1019634180" name="Kép 9" descr="A képen szöveg, képernyőkép, Betűtípus, szám látható&#10;&#10;Automatikusan generált leírás"/>
+            <wp:cNvGraphicFramePr>
+              <a:graphicFrameLocks xmlns:a="http://schemas.openxmlformats.org/drawingml/2006/main" noChangeAspect="1"/>
+            </wp:cNvGraphicFramePr>
+            <a:graphic xmlns:a="http://schemas.openxmlformats.org/drawingml/2006/main">
+              <a:graphicData uri="http://schemas.openxmlformats.org/drawingml/2006/picture">
+                <pic:pic xmlns:pic="http://schemas.openxmlformats.org/drawingml/2006/picture">
+                  <pic:nvPicPr>
+                    <pic:cNvPr id="1019634180" name="Kép 9" descr="A képen szöveg, képernyőkép, Betűtípus, szám látható&#10;&#10;Automatikusan generált leírás"/>
+                    <pic:cNvPicPr/>
+                  </pic:nvPicPr>
+                  <pic:blipFill>
+                    <a:blip r:embed="rId15">
+                      <a:extLst>
+                        <a:ext uri="{28A0092B-C50C-407E-A947-70E740481C1C}">
+                          <a14:useLocalDpi xmlns:a14="http://schemas.microsoft.com/office/drawing/2010/main" val="0"/>
+                        </a:ext>
+                      </a:extLst>
+                    </a:blip>
+                    <a:stretch>
+                      <a:fillRect/>
+                    </a:stretch>
+                  </pic:blipFill>
+                  <pic:spPr>
+                    <a:xfrm>
+                      <a:off x="0" y="0"/>
+                      <a:ext cx="1314633" cy="1295581"/>
+                    </a:xfrm>
+                    <a:prstGeom prst="rect">
+                      <a:avLst/>
+                    </a:prstGeom>
+                  </pic:spPr>
+                </pic:pic>
+              </a:graphicData>
+            </a:graphic>
+          </wp:inline>
+        </w:drawing>
+      </w:r>
+    </w:p>
+    <w:p>
+      <w:pPr>
+        <w:spacing w:line="259" w:lineRule="auto"/>
+        <w:jc w:val="left"/>
+      </w:pPr>
+      <w:r>
+        <w:t>Workout_Has_Exercise</w:t>
+      </w:r>
+    </w:p>
+    <w:p>
+      <w:pPr>
+        <w:spacing w:line="259" w:lineRule="auto"/>
+        <w:jc w:val="left"/>
+      </w:pPr>
+      <w:r>
+        <w:rPr>
+          <w:noProof/>
+        </w:rPr>
+        <w:drawing>
+          <wp:inline distT="0" distB="0" distL="0" distR="0" wp14:anchorId="30FE73B2" wp14:editId="4AA35E9B">
+            <wp:extent cx="1752845" cy="1514686"/>
+            <wp:effectExtent l="0" t="0" r="0" b="0"/>
+            <wp:docPr id="557764001" name="Kép 10" descr="A képen szöveg, Betűtípus, képernyőkép, szám látható&#10;&#10;Automatikusan generált leírás"/>
+            <wp:cNvGraphicFramePr>
+              <a:graphicFrameLocks xmlns:a="http://schemas.openxmlformats.org/drawingml/2006/main" noChangeAspect="1"/>
+            </wp:cNvGraphicFramePr>
+            <a:graphic xmlns:a="http://schemas.openxmlformats.org/drawingml/2006/main">
+              <a:graphicData uri="http://schemas.openxmlformats.org/drawingml/2006/picture">
+                <pic:pic xmlns:pic="http://schemas.openxmlformats.org/drawingml/2006/picture">
+                  <pic:nvPicPr>
+                    <pic:cNvPr id="557764001" name="Kép 10" descr="A képen szöveg, Betűtípus, képernyőkép, szám látható&#10;&#10;Automatikusan generált leírás"/>
+                    <pic:cNvPicPr/>
+                  </pic:nvPicPr>
+                  <pic:blipFill>
+                    <a:blip r:embed="rId16">
+                      <a:extLst>
+                        <a:ext uri="{28A0092B-C50C-407E-A947-70E740481C1C}">
+                          <a14:useLocalDpi xmlns:a14="http://schemas.microsoft.com/office/drawing/2010/main" val="0"/>
+                        </a:ext>
+                      </a:extLst>
+                    </a:blip>
+                    <a:stretch>
+                      <a:fillRect/>
+                    </a:stretch>
+                  </pic:blipFill>
+                  <pic:spPr>
+                    <a:xfrm>
+                      <a:off x="0" y="0"/>
+                      <a:ext cx="1752845" cy="1514686"/>
+                    </a:xfrm>
+                    <a:prstGeom prst="rect">
+                      <a:avLst/>
+                    </a:prstGeom>
+                  </pic:spPr>
+                </pic:pic>
+              </a:graphicData>
+            </a:graphic>
+          </wp:inline>
+        </w:drawing>
+      </w:r>
+    </w:p>
+    <w:p>
+      <w:pPr>
+        <w:pStyle w:val="Cmsor2"/>
+      </w:pPr>
+      <w:r>
+        <w:t>2.3 Program sajátosságai</w:t>
+      </w:r>
+    </w:p>
+    <w:p/>
     <w:sectPr>
-      <w:footerReference w:type="default" r:id="rId8"/>
+      <w:footerReference w:type="default" r:id="rId17"/>
       <w:pgSz w:w="11906" w:h="16838"/>
       <w:pgMar w:top="1417" w:right="1417" w:bottom="1417" w:left="1417" w:header="708" w:footer="708" w:gutter="0"/>
       <w:cols w:space="708"/>
@@ -2131,10 +2892,30 @@
       <w:szCs w:val="26"/>
     </w:rPr>
   </w:style>
+  <w:style w:type="paragraph" w:styleId="Cmsor3">
+    <w:name w:val="heading 3"/>
+    <w:basedOn w:val="Norml"/>
+    <w:next w:val="Norml"/>
+    <w:link w:val="Cmsor3Char"/>
+    <w:uiPriority w:val="9"/>
+    <w:unhideWhenUsed/>
+    <w:qFormat/>
+    <w:rsid w:val="00B16F24"/>
+    <w:pPr>
+      <w:keepNext/>
+      <w:keepLines/>
+      <w:spacing w:before="40" w:after="0"/>
+      <w:outlineLvl w:val="2"/>
+    </w:pPr>
+    <w:rPr>
+      <w:rFonts w:asciiTheme="majorHAnsi" w:eastAsiaTheme="majorEastAsia" w:hAnsiTheme="majorHAnsi" w:cstheme="majorBidi"/>
+      <w:color w:val="1F3763" w:themeColor="accent1" w:themeShade="7F"/>
+      <w:szCs w:val="24"/>
+    </w:rPr>
+  </w:style>
   <w:style w:type="character" w:default="1" w:styleId="Bekezdsalapbettpusa">
     <w:name w:val="Default Paragraph Font"/>
     <w:uiPriority w:val="1"/>
-    <w:semiHidden/>
     <w:unhideWhenUsed/>
   </w:style>
   <w:style w:type="table" w:default="1" w:styleId="Normltblzat">
@@ -2246,6 +3027,18 @@
       <w:color w:val="2F5496" w:themeColor="accent1" w:themeShade="BF"/>
       <w:sz w:val="26"/>
       <w:szCs w:val="26"/>
+    </w:rPr>
+  </w:style>
+  <w:style w:type="character" w:customStyle="1" w:styleId="Cmsor3Char">
+    <w:name w:val="Címsor 3 Char"/>
+    <w:basedOn w:val="Bekezdsalapbettpusa"/>
+    <w:link w:val="Cmsor3"/>
+    <w:uiPriority w:val="9"/>
+    <w:rsid w:val="00B16F24"/>
+    <w:rPr>
+      <w:rFonts w:asciiTheme="majorHAnsi" w:eastAsiaTheme="majorEastAsia" w:hAnsiTheme="majorHAnsi" w:cstheme="majorBidi"/>
+      <w:color w:val="1F3763" w:themeColor="accent1" w:themeShade="7F"/>
+      <w:szCs w:val="24"/>
     </w:rPr>
   </w:style>
 </w:styles>

</xml_diff>